<commit_message>
Terminado primer pase de programacion
</commit_message>
<xml_diff>
--- a/TP1-2023 SolicitudTurnosMedicos.docx
+++ b/TP1-2023 SolicitudTurnosMedicos.docx
@@ -260,7 +260,6 @@
                 <w:spacing w:val="0"/>
                 <w:position w:val="0"/>
                 <w:sz w:val="22"/>
-                <w:shd w:fill="auto" w:val="clear"/>
               </w:rPr>
             </w:pPr>
             <w:r>
@@ -302,7 +301,6 @@
                 <w:spacing w:val="0"/>
                 <w:position w:val="0"/>
                 <w:sz w:val="22"/>
-                <w:shd w:fill="auto" w:val="clear"/>
               </w:rPr>
             </w:pPr>
             <w:r>
@@ -344,7 +342,6 @@
                 <w:spacing w:val="0"/>
                 <w:position w:val="0"/>
                 <w:sz w:val="22"/>
-                <w:shd w:fill="auto" w:val="clear"/>
               </w:rPr>
             </w:pPr>
             <w:r>
@@ -412,7 +409,6 @@
                 <w:spacing w:val="0"/>
                 <w:position w:val="0"/>
                 <w:sz w:val="22"/>
-                <w:shd w:fill="auto" w:val="clear"/>
               </w:rPr>
             </w:pPr>
             <w:r>
@@ -533,7 +529,6 @@
                 <w:spacing w:val="0"/>
                 <w:position w:val="0"/>
                 <w:sz w:val="22"/>
-                <w:shd w:fill="auto" w:val="clear"/>
               </w:rPr>
             </w:pPr>
             <w:r>
@@ -575,7 +570,6 @@
                 <w:spacing w:val="0"/>
                 <w:position w:val="0"/>
                 <w:sz w:val="22"/>
-                <w:shd w:fill="auto" w:val="clear"/>
               </w:rPr>
             </w:pPr>
             <w:r>
@@ -617,7 +611,6 @@
                 <w:spacing w:val="0"/>
                 <w:position w:val="0"/>
                 <w:sz w:val="22"/>
-                <w:shd w:fill="auto" w:val="clear"/>
               </w:rPr>
             </w:pPr>
             <w:r>
@@ -665,7 +658,6 @@
                 <w:spacing w:val="0"/>
                 <w:position w:val="0"/>
                 <w:sz w:val="22"/>
-                <w:shd w:fill="auto" w:val="clear"/>
               </w:rPr>
             </w:pPr>
             <w:r>
@@ -707,7 +699,6 @@
                 <w:spacing w:val="0"/>
                 <w:position w:val="0"/>
                 <w:sz w:val="22"/>
-                <w:shd w:fill="auto" w:val="clear"/>
               </w:rPr>
             </w:pPr>
             <w:r>
@@ -749,7 +740,6 @@
                 <w:spacing w:val="0"/>
                 <w:position w:val="0"/>
                 <w:sz w:val="22"/>
-                <w:shd w:fill="auto" w:val="clear"/>
               </w:rPr>
             </w:pPr>
             <w:r>
@@ -871,7 +861,6 @@
                 <w:spacing w:val="0"/>
                 <w:position w:val="0"/>
                 <w:sz w:val="22"/>
-                <w:shd w:fill="auto" w:val="clear"/>
               </w:rPr>
             </w:pPr>
             <w:r>
@@ -913,7 +902,6 @@
                 <w:spacing w:val="0"/>
                 <w:position w:val="0"/>
                 <w:sz w:val="22"/>
-                <w:shd w:fill="auto" w:val="clear"/>
               </w:rPr>
             </w:pPr>
             <w:r>
@@ -955,7 +943,6 @@
                 <w:spacing w:val="0"/>
                 <w:position w:val="0"/>
                 <w:sz w:val="22"/>
-                <w:shd w:fill="auto" w:val="clear"/>
               </w:rPr>
             </w:pPr>
             <w:r>
@@ -997,7 +984,6 @@
                 <w:spacing w:val="0"/>
                 <w:position w:val="0"/>
                 <w:sz w:val="22"/>
-                <w:shd w:fill="auto" w:val="clear"/>
               </w:rPr>
             </w:pPr>
             <w:r>
@@ -1045,7 +1031,6 @@
                 <w:spacing w:val="0"/>
                 <w:position w:val="0"/>
                 <w:sz w:val="22"/>
-                <w:shd w:fill="auto" w:val="clear"/>
               </w:rPr>
             </w:pPr>
             <w:r>
@@ -1087,7 +1072,6 @@
                 <w:spacing w:val="0"/>
                 <w:position w:val="0"/>
                 <w:sz w:val="22"/>
-                <w:shd w:fill="auto" w:val="clear"/>
               </w:rPr>
             </w:pPr>
             <w:r>
@@ -1129,7 +1113,6 @@
                 <w:spacing w:val="0"/>
                 <w:position w:val="0"/>
                 <w:sz w:val="22"/>
-                <w:shd w:fill="auto" w:val="clear"/>
               </w:rPr>
             </w:pPr>
             <w:r>

</xml_diff>